<commit_message>
Added Week 8 Meeting 3 to minutes
</commit_message>
<xml_diff>
--- a/docs/Milestone 2/Milestone 2 Meeting minutes.docx
+++ b/docs/Milestone 2/Milestone 2 Meeting minutes.docx
@@ -557,22 +557,7 @@
         <w:t>Date: (</w:t>
       </w:r>
       <w:r>
-        <w:t>6:30</w:t>
-      </w:r>
-      <w:r>
-        <w:t xml:space="preserve"> pm – 8:</w:t>
-      </w:r>
-      <w:r>
-        <w:t>30</w:t>
-      </w:r>
-      <w:r>
-        <w:t xml:space="preserve"> pm, September </w:t>
-      </w:r>
-      <w:r>
-        <w:t>6</w:t>
-      </w:r>
-      <w:r>
-        <w:t>, 2023</w:t>
+        <w:t>6:30 pm – 8:30 pm, September 6, 2023</w:t>
       </w:r>
       <w:r>
         <w:t>)</w:t>
@@ -967,33 +952,12 @@
         <w:pStyle w:val="Heading2"/>
       </w:pPr>
       <w:r>
-        <w:t>Meeting #</w:t>
-      </w:r>
-      <w:r>
-        <w:t>1</w:t>
-      </w:r>
-    </w:p>
-    <w:p>
-      <w:r>
-        <w:t>Date: (</w:t>
-      </w:r>
-      <w:r>
-        <w:t>8</w:t>
-      </w:r>
-      <w:r>
-        <w:t xml:space="preserve">:45 pm – </w:t>
-      </w:r>
-      <w:r>
-        <w:t>9:00</w:t>
-      </w:r>
-      <w:r>
-        <w:t xml:space="preserve"> pm, September 1</w:t>
-      </w:r>
-      <w:r>
-        <w:t>2</w:t>
-      </w:r>
-      <w:r>
-        <w:t>, 2023) [Online]</w:t>
+        <w:t>Meeting #1</w:t>
+      </w:r>
+    </w:p>
+    <w:p>
+      <w:r>
+        <w:t>Date: (8:45 pm – 9:00 pm, September 12, 2023) [Online]</w:t>
       </w:r>
     </w:p>
     <w:p>
@@ -1146,19 +1110,13 @@
     </w:p>
     <w:p>
       <w:r>
-        <w:t>Date: (</w:t>
-      </w:r>
-      <w:r>
-        <w:t>6:30</w:t>
-      </w:r>
-      <w:r>
-        <w:t xml:space="preserve"> pm – </w:t>
-      </w:r>
-      <w:r>
-        <w:t>8:30</w:t>
-      </w:r>
-      <w:r>
-        <w:t xml:space="preserve"> pm, September 12, 2023) [</w:t>
+        <w:t>Date: (6:30 pm – 8:30 pm, September 1</w:t>
+      </w:r>
+      <w:r>
+        <w:t>3</w:t>
+      </w:r>
+      <w:r>
+        <w:t>, 2023) [</w:t>
       </w:r>
       <w:r>
         <w:t>Stand-up meeting</w:t>
@@ -1260,19 +1218,13 @@
         <w:t>Our new to do list:</w:t>
       </w:r>
       <w:r>
-        <w:t xml:space="preserve"> &lt;</w:t>
-      </w:r>
-      <w:r>
-        <w:t xml:space="preserve">create test cases, </w:t>
+        <w:t xml:space="preserve"> &lt;create test cases, </w:t>
       </w:r>
       <w:r>
         <w:t>CI,</w:t>
       </w:r>
       <w:r>
-        <w:t xml:space="preserve"> and CD</w:t>
-      </w:r>
-      <w:r>
-        <w:t>&gt;</w:t>
+        <w:t xml:space="preserve"> and CD&gt;</w:t>
       </w:r>
     </w:p>
     <w:p>
@@ -1371,6 +1323,140 @@
         <w:t>Jyoti said to update project board accordingly and provide screenshots of changes.</w:t>
       </w:r>
     </w:p>
+    <w:p/>
+    <w:p/>
+    <w:p/>
+    <w:p/>
+    <w:p/>
+    <w:p>
+      <w:pPr>
+        <w:pStyle w:val="Heading2"/>
+      </w:pPr>
+      <w:r>
+        <w:lastRenderedPageBreak/>
+        <w:t>Meeting #</w:t>
+      </w:r>
+      <w:r>
+        <w:t>3</w:t>
+      </w:r>
+    </w:p>
+    <w:p>
+      <w:r>
+        <w:t>Date: (</w:t>
+      </w:r>
+      <w:r>
+        <w:t>9:10</w:t>
+      </w:r>
+      <w:r>
+        <w:t xml:space="preserve"> pm – </w:t>
+      </w:r>
+      <w:r>
+        <w:t>9</w:t>
+      </w:r>
+      <w:r>
+        <w:t>:30 pm, September 1</w:t>
+      </w:r>
+      <w:r>
+        <w:t>4</w:t>
+      </w:r>
+      <w:r>
+        <w:t>, 2023) [Stand-up meeting]</w:t>
+      </w:r>
+    </w:p>
+    <w:p>
+      <w:r>
+        <w:t>Location: Class</w:t>
+      </w:r>
+    </w:p>
+    <w:p>
+      <w:r>
+        <w:t>Participants: Ramon Aguila, Jaspal Singh-Walia, Sri Kalyan Rohan</w:t>
+      </w:r>
+    </w:p>
+    <w:p>
+      <w:r>
+        <w:t xml:space="preserve">Agenda / Notes: </w:t>
+      </w:r>
+    </w:p>
+    <w:p>
+      <w:pPr>
+        <w:pStyle w:val="ListParagraph"/>
+        <w:numPr>
+          <w:ilvl w:val="0"/>
+          <w:numId w:val="14"/>
+        </w:numPr>
+      </w:pPr>
+      <w:r>
+        <w:t xml:space="preserve">Rohan completed the cart </w:t>
+      </w:r>
+      <w:r>
+        <w:t xml:space="preserve">and checkout </w:t>
+      </w:r>
+      <w:r>
+        <w:t>page</w:t>
+      </w:r>
+      <w:r>
+        <w:t>s</w:t>
+      </w:r>
+      <w:r>
+        <w:t xml:space="preserve"> for the front-end</w:t>
+      </w:r>
+    </w:p>
+    <w:p>
+      <w:pPr>
+        <w:pStyle w:val="ListParagraph"/>
+        <w:numPr>
+          <w:ilvl w:val="0"/>
+          <w:numId w:val="14"/>
+        </w:numPr>
+      </w:pPr>
+      <w:r>
+        <w:t>Manik and Ramon completed the search by keyword and products page for the back end.</w:t>
+      </w:r>
+    </w:p>
+    <w:p>
+      <w:pPr>
+        <w:pStyle w:val="ListParagraph"/>
+        <w:numPr>
+          <w:ilvl w:val="0"/>
+          <w:numId w:val="14"/>
+        </w:numPr>
+      </w:pPr>
+      <w:r>
+        <w:t xml:space="preserve">Clarence is working on </w:t>
+      </w:r>
+      <w:r>
+        <w:t>updating the SQL files, making it more detailed and complete.</w:t>
+      </w:r>
+    </w:p>
+    <w:p>
+      <w:pPr>
+        <w:pStyle w:val="ListParagraph"/>
+        <w:numPr>
+          <w:ilvl w:val="0"/>
+          <w:numId w:val="14"/>
+        </w:numPr>
+      </w:pPr>
+      <w:r>
+        <w:t>Jas is working on making the front-end interact with the controller to retrieve information from the database.</w:t>
+      </w:r>
+    </w:p>
+    <w:p>
+      <w:pPr>
+        <w:pStyle w:val="ListParagraph"/>
+        <w:numPr>
+          <w:ilvl w:val="0"/>
+          <w:numId w:val="14"/>
+        </w:numPr>
+      </w:pPr>
+      <w:r>
+        <w:t>Going forward</w:t>
+      </w:r>
+      <w:r>
+        <w:t>, we’ll continue developing and updating our documents.</w:t>
+      </w:r>
+    </w:p>
+    <w:p/>
     <w:p/>
     <w:p/>
     <w:p/>
@@ -3615,7 +3701,7 @@
   <w:style w:type="paragraph" w:default="1" w:styleId="Normal">
     <w:name w:val="Normal"/>
     <w:qFormat/>
-    <w:rsid w:val="006E308E"/>
+    <w:rsid w:val="00B1297D"/>
   </w:style>
   <w:style w:type="paragraph" w:styleId="Heading1">
     <w:name w:val="heading 1"/>

</xml_diff>

<commit_message>
Update Milestone 2 Meeting minutes.docx
</commit_message>
<xml_diff>
--- a/docs/Milestone 2/Milestone 2 Meeting minutes.docx
+++ b/docs/Milestone 2/Milestone 2 Meeting minutes.docx
@@ -55,18 +55,6 @@
       </w:r>
     </w:p>
     <w:p>
-      <w:r>
-        <w:rPr>
-          <w:b/>
-          <w:bCs/>
-        </w:rPr>
-        <w:t xml:space="preserve">[Format] </w:t>
-      </w:r>
-      <w:r>
-        <w:t xml:space="preserve">Participants: Ramon Aguila, Clarence O'Toole, Jaspal Singh-Walia, Sri Kalyan Rohan, Manik Thapliyal </w:t>
-      </w:r>
-    </w:p>
-    <w:p>
       <w:pPr>
         <w:pStyle w:val="Heading2"/>
       </w:pPr>
@@ -374,31 +362,31 @@
         </w:numPr>
       </w:pPr>
       <w:r>
+        <w:t xml:space="preserve">[Milestone 2] </w:t>
+      </w:r>
+      <w:r>
+        <w:t>Create s</w:t>
+      </w:r>
+      <w:r>
+        <w:t>keleton code for full stack</w:t>
+      </w:r>
+    </w:p>
+    <w:p/>
+    <w:p>
+      <w:r>
+        <w:t>Questions</w:t>
+      </w:r>
+    </w:p>
+    <w:p>
+      <w:pPr>
+        <w:pStyle w:val="ListParagraph"/>
+        <w:numPr>
+          <w:ilvl w:val="0"/>
+          <w:numId w:val="14"/>
+        </w:numPr>
+      </w:pPr>
+      <w:r>
         <w:lastRenderedPageBreak/>
-        <w:t xml:space="preserve">[Milestone 2] </w:t>
-      </w:r>
-      <w:r>
-        <w:t>Create s</w:t>
-      </w:r>
-      <w:r>
-        <w:t>keleton code for full stack</w:t>
-      </w:r>
-    </w:p>
-    <w:p/>
-    <w:p>
-      <w:r>
-        <w:t>Questions</w:t>
-      </w:r>
-    </w:p>
-    <w:p>
-      <w:pPr>
-        <w:pStyle w:val="ListParagraph"/>
-        <w:numPr>
-          <w:ilvl w:val="0"/>
-          <w:numId w:val="14"/>
-        </w:numPr>
-      </w:pPr>
-      <w:r>
         <w:t>Can we use H2 as our main database? Yes.</w:t>
       </w:r>
     </w:p>
@@ -666,8 +654,109 @@
         <w:pStyle w:val="Heading2"/>
       </w:pPr>
       <w:r>
+        <w:t>Meeting #3</w:t>
+      </w:r>
+    </w:p>
+    <w:p>
+      <w:r>
+        <w:t>Date: (</w:t>
+      </w:r>
+      <w:r>
+        <w:t>8:00</w:t>
+      </w:r>
+      <w:r>
+        <w:t xml:space="preserve"> </w:t>
+      </w:r>
+      <w:r>
+        <w:t>pm – 8:15</w:t>
+      </w:r>
+      <w:r>
+        <w:t xml:space="preserve"> </w:t>
+      </w:r>
+      <w:r>
+        <w:t>pm, September 10, 2023</w:t>
+      </w:r>
+      <w:r>
+        <w:t xml:space="preserve">) </w:t>
+      </w:r>
+      <w:r>
+        <w:t>[</w:t>
+      </w:r>
+      <w:r>
+        <w:t>Online</w:t>
+      </w:r>
+      <w:r>
+        <w:t>]</w:t>
+      </w:r>
+    </w:p>
+    <w:p>
+      <w:r>
+        <w:t>Location: Teams</w:t>
+      </w:r>
+    </w:p>
+    <w:p>
+      <w:r>
         <w:lastRenderedPageBreak/>
-        <w:t>Meeting #3</w:t>
+        <w:t>Participants: Ramon Aguila, Clarence O'Toole, Jaspal Singh-Walia, Sri Kalyan Rohan, Manik Thapliyal</w:t>
+      </w:r>
+    </w:p>
+    <w:p>
+      <w:r>
+        <w:t xml:space="preserve">Agenda / Notes: </w:t>
+      </w:r>
+    </w:p>
+    <w:p>
+      <w:pPr>
+        <w:pStyle w:val="ListParagraph"/>
+        <w:numPr>
+          <w:ilvl w:val="0"/>
+          <w:numId w:val="14"/>
+        </w:numPr>
+      </w:pPr>
+      <w:r>
+        <w:t xml:space="preserve">Discussed </w:t>
+      </w:r>
+      <w:r>
+        <w:t>database and UML diagram</w:t>
+      </w:r>
+      <w:r>
+        <w:t xml:space="preserve"> – brought up by Clarence</w:t>
+      </w:r>
+      <w:r>
+        <w:t>.</w:t>
+      </w:r>
+    </w:p>
+    <w:p>
+      <w:pPr>
+        <w:pStyle w:val="ListParagraph"/>
+        <w:numPr>
+          <w:ilvl w:val="0"/>
+          <w:numId w:val="14"/>
+        </w:numPr>
+      </w:pPr>
+      <w:r>
+        <w:t>Not much else was work because of the 24-hour challenge.</w:t>
+      </w:r>
+    </w:p>
+    <w:p>
+      <w:pPr>
+        <w:pStyle w:val="ListParagraph"/>
+        <w:numPr>
+          <w:ilvl w:val="0"/>
+          <w:numId w:val="14"/>
+        </w:numPr>
+      </w:pPr>
+      <w:r>
+        <w:t>Task for everyone: continue developing our respective parts to get a feature working.</w:t>
+      </w:r>
+    </w:p>
+    <w:p/>
+    <w:p>
+      <w:pPr>
+        <w:pStyle w:val="Heading2"/>
+      </w:pPr>
+      <w:r>
+        <w:t>Meeting #4</w:t>
       </w:r>
     </w:p>
     <w:p>
@@ -675,31 +764,31 @@
         <w:t>Date: (</w:t>
       </w:r>
       <w:r>
-        <w:t>8:00</w:t>
+        <w:t>9:45</w:t>
       </w:r>
       <w:r>
         <w:t xml:space="preserve"> </w:t>
       </w:r>
       <w:r>
-        <w:t>pm – 8:15</w:t>
+        <w:t xml:space="preserve">pm </w:t>
+      </w:r>
+      <w:r>
+        <w:t>–</w:t>
       </w:r>
       <w:r>
         <w:t xml:space="preserve"> </w:t>
       </w:r>
       <w:r>
-        <w:t>pm, September 10, 2023</w:t>
-      </w:r>
-      <w:r>
-        <w:t xml:space="preserve">) </w:t>
-      </w:r>
-      <w:r>
-        <w:t>[</w:t>
-      </w:r>
-      <w:r>
-        <w:t>Online</w:t>
-      </w:r>
-      <w:r>
-        <w:t>]</w:t>
+        <w:t>10:20 pm</w:t>
+      </w:r>
+      <w:r>
+        <w:t>,</w:t>
+      </w:r>
+      <w:r>
+        <w:t xml:space="preserve"> September 10, 2023</w:t>
+      </w:r>
+      <w:r>
+        <w:t>) [Online]</w:t>
       </w:r>
     </w:p>
     <w:p>
@@ -709,7 +798,7 @@
     </w:p>
     <w:p>
       <w:r>
-        <w:t>Participants: Ramon Aguila, Clarence O'Toole, Jaspal Singh-Walia, Sri Kalyan Rohan, Manik Thapliyal</w:t>
+        <w:t xml:space="preserve">Participants: Ashley Mullin, Ramon Aguila, Clarence O'Toole, Jaspal Singh-Walia, Sri Kalyan Rohan, Manik Thapliyal </w:t>
       </w:r>
     </w:p>
     <w:p>
@@ -726,13 +815,61 @@
         </w:numPr>
       </w:pPr>
       <w:r>
-        <w:t xml:space="preserve">Discussed </w:t>
-      </w:r>
-      <w:r>
-        <w:t>database and UML diagram</w:t>
-      </w:r>
-      <w:r>
-        <w:t xml:space="preserve"> – brought up by Clarence</w:t>
+        <w:t>Discussed what to do in the upcoming week</w:t>
+      </w:r>
+      <w:r>
+        <w:t>:</w:t>
+      </w:r>
+    </w:p>
+    <w:p>
+      <w:pPr>
+        <w:pStyle w:val="ListParagraph"/>
+        <w:numPr>
+          <w:ilvl w:val="1"/>
+          <w:numId w:val="14"/>
+        </w:numPr>
+      </w:pPr>
+      <w:r>
+        <w:t>Priority: Search feature</w:t>
+      </w:r>
+    </w:p>
+    <w:p>
+      <w:pPr>
+        <w:pStyle w:val="ListParagraph"/>
+        <w:numPr>
+          <w:ilvl w:val="2"/>
+          <w:numId w:val="14"/>
+        </w:numPr>
+      </w:pPr>
+      <w:r>
+        <w:t xml:space="preserve">Jaz: </w:t>
+      </w:r>
+      <w:r>
+        <w:t>Creating s</w:t>
+      </w:r>
+      <w:r>
+        <w:t>earch bar and</w:t>
+      </w:r>
+      <w:r>
+        <w:t xml:space="preserve"> filters.</w:t>
+      </w:r>
+      <w:r>
+        <w:t xml:space="preserve">           </w:t>
+      </w:r>
+    </w:p>
+    <w:p>
+      <w:pPr>
+        <w:pStyle w:val="ListParagraph"/>
+        <w:numPr>
+          <w:ilvl w:val="2"/>
+          <w:numId w:val="14"/>
+        </w:numPr>
+      </w:pPr>
+      <w:r>
+        <w:t>Rohan:</w:t>
+      </w:r>
+      <w:r>
+        <w:t xml:space="preserve"> Making item pages</w:t>
       </w:r>
       <w:r>
         <w:t>.</w:t>
@@ -742,12 +879,136 @@
       <w:pPr>
         <w:pStyle w:val="ListParagraph"/>
         <w:numPr>
+          <w:ilvl w:val="2"/>
+          <w:numId w:val="14"/>
+        </w:numPr>
+      </w:pPr>
+      <w:r>
+        <w:t xml:space="preserve">Clarence: Queries and SQL </w:t>
+      </w:r>
+      <w:r>
+        <w:t>files.</w:t>
+      </w:r>
+    </w:p>
+    <w:p>
+      <w:pPr>
+        <w:pStyle w:val="ListParagraph"/>
+        <w:numPr>
+          <w:ilvl w:val="2"/>
+          <w:numId w:val="14"/>
+        </w:numPr>
+      </w:pPr>
+      <w:r>
+        <w:t xml:space="preserve">Manik: </w:t>
+      </w:r>
+      <w:r>
+        <w:t>Figuring out how to send requests from controller to front-end,</w:t>
+      </w:r>
+      <w:r>
+        <w:t xml:space="preserve"> creating MVC directory</w:t>
+      </w:r>
+      <w:r>
+        <w:t>.</w:t>
+      </w:r>
+    </w:p>
+    <w:p>
+      <w:pPr>
+        <w:pStyle w:val="ListParagraph"/>
+        <w:numPr>
+          <w:ilvl w:val="2"/>
+          <w:numId w:val="14"/>
+        </w:numPr>
+      </w:pPr>
+      <w:r>
+        <w:t xml:space="preserve">Ramon: </w:t>
+      </w:r>
+      <w:r>
+        <w:t>SRS document, same tasks as Manik</w:t>
+      </w:r>
+    </w:p>
+    <w:p/>
+    <w:p>
+      <w:pPr>
+        <w:pStyle w:val="Heading1"/>
+      </w:pPr>
+      <w:r>
+        <w:t>Week 8</w:t>
+      </w:r>
+    </w:p>
+    <w:p>
+      <w:pPr>
+        <w:pStyle w:val="Heading2"/>
+      </w:pPr>
+      <w:r>
+        <w:t>Meeting #1</w:t>
+      </w:r>
+    </w:p>
+    <w:p>
+      <w:r>
+        <w:t>Date: (8:45 pm – 9:00 pm, September 12, 2023) [Online]</w:t>
+      </w:r>
+    </w:p>
+    <w:p>
+      <w:r>
+        <w:t>Location: Teams</w:t>
+      </w:r>
+    </w:p>
+    <w:p>
+      <w:r>
+        <w:t>Participants:</w:t>
+      </w:r>
+      <w:r>
+        <w:t xml:space="preserve"> </w:t>
+      </w:r>
+      <w:r>
+        <w:t>Ramon Aguila, Clarence O'Toole, Jaspal Singh-Walia</w:t>
+      </w:r>
+    </w:p>
+    <w:p>
+      <w:r>
+        <w:t xml:space="preserve">Agenda / Notes: </w:t>
+      </w:r>
+    </w:p>
+    <w:p>
+      <w:pPr>
+        <w:pStyle w:val="ListParagraph"/>
+        <w:numPr>
           <w:ilvl w:val="0"/>
           <w:numId w:val="14"/>
         </w:numPr>
       </w:pPr>
       <w:r>
-        <w:t>Not much else was work because of the 24-hour challenge.</w:t>
+        <w:t>Prepared for stand-up meeting.</w:t>
+      </w:r>
+    </w:p>
+    <w:p>
+      <w:pPr>
+        <w:pStyle w:val="ListParagraph"/>
+        <w:numPr>
+          <w:ilvl w:val="1"/>
+          <w:numId w:val="14"/>
+        </w:numPr>
+      </w:pPr>
+      <w:r>
+        <w:t>Compiled everything we’ve done so far.</w:t>
+      </w:r>
+    </w:p>
+    <w:p>
+      <w:pPr>
+        <w:pStyle w:val="ListParagraph"/>
+        <w:numPr>
+          <w:ilvl w:val="1"/>
+          <w:numId w:val="14"/>
+        </w:numPr>
+      </w:pPr>
+      <w:r>
+        <w:t xml:space="preserve">Prepared for discussion with product owner; two members got sick with </w:t>
+      </w:r>
+      <w:r>
+        <w:t>COVID,</w:t>
+      </w:r>
+      <w:r>
+        <w:t xml:space="preserve"> and a member dropped out of the course.</w:t>
       </w:r>
     </w:p>
     <w:p>
@@ -759,78 +1020,7 @@
         </w:numPr>
       </w:pPr>
       <w:r>
-        <w:t>Task for everyone: continue developing our respective parts to get a feature working.</w:t>
-      </w:r>
-    </w:p>
-    <w:p/>
-    <w:p>
-      <w:pPr>
-        <w:pStyle w:val="Heading2"/>
-      </w:pPr>
-      <w:r>
-        <w:t>Meeting #4</w:t>
-      </w:r>
-    </w:p>
-    <w:p>
-      <w:r>
-        <w:t>Date: (</w:t>
-      </w:r>
-      <w:r>
-        <w:t>9:45</w:t>
-      </w:r>
-      <w:r>
-        <w:t xml:space="preserve"> </w:t>
-      </w:r>
-      <w:r>
-        <w:t xml:space="preserve">pm </w:t>
-      </w:r>
-      <w:r>
-        <w:t>–</w:t>
-      </w:r>
-      <w:r>
-        <w:t xml:space="preserve"> </w:t>
-      </w:r>
-      <w:r>
-        <w:t>10:20 pm</w:t>
-      </w:r>
-      <w:r>
-        <w:t>,</w:t>
-      </w:r>
-      <w:r>
-        <w:t xml:space="preserve"> September 10, 2023</w:t>
-      </w:r>
-      <w:r>
-        <w:t>) [Online]</w:t>
-      </w:r>
-    </w:p>
-    <w:p>
-      <w:r>
-        <w:t>Location: Teams</w:t>
-      </w:r>
-    </w:p>
-    <w:p>
-      <w:r>
-        <w:t xml:space="preserve">Participants: Ashley Mullin, Ramon Aguila, Clarence O'Toole, Jaspal Singh-Walia, Sri Kalyan Rohan, Manik Thapliyal </w:t>
-      </w:r>
-    </w:p>
-    <w:p>
-      <w:r>
-        <w:t xml:space="preserve">Agenda / Notes: </w:t>
-      </w:r>
-    </w:p>
-    <w:p>
-      <w:pPr>
-        <w:pStyle w:val="ListParagraph"/>
-        <w:numPr>
-          <w:ilvl w:val="0"/>
-          <w:numId w:val="14"/>
-        </w:numPr>
-      </w:pPr>
-      <w:r>
-        <w:t>Discussed what to do in the upcoming week</w:t>
-      </w:r>
-      <w:r>
-        <w:t>:</w:t>
+        <w:t>Things accomplished:</w:t>
       </w:r>
     </w:p>
     <w:p>
@@ -842,155 +1032,13 @@
         </w:numPr>
       </w:pPr>
       <w:r>
-        <w:t>Priority: Search feature</w:t>
-      </w:r>
-    </w:p>
-    <w:p>
-      <w:pPr>
-        <w:pStyle w:val="ListParagraph"/>
-        <w:numPr>
-          <w:ilvl w:val="2"/>
-          <w:numId w:val="14"/>
-        </w:numPr>
-      </w:pPr>
-      <w:r>
-        <w:t xml:space="preserve">Jaz: </w:t>
-      </w:r>
-      <w:r>
-        <w:t>Creating s</w:t>
-      </w:r>
-      <w:r>
-        <w:t>earch bar and</w:t>
-      </w:r>
-      <w:r>
-        <w:t xml:space="preserve"> filters.</w:t>
-      </w:r>
-      <w:r>
-        <w:t xml:space="preserve">           </w:t>
-      </w:r>
-    </w:p>
-    <w:p>
-      <w:pPr>
-        <w:pStyle w:val="ListParagraph"/>
-        <w:numPr>
-          <w:ilvl w:val="2"/>
-          <w:numId w:val="14"/>
-        </w:numPr>
-      </w:pPr>
-      <w:r>
-        <w:t>Rohan:</w:t>
-      </w:r>
-      <w:r>
-        <w:t xml:space="preserve"> Making item pages</w:t>
-      </w:r>
-      <w:r>
-        <w:t>.</w:t>
-      </w:r>
-    </w:p>
-    <w:p>
-      <w:pPr>
-        <w:pStyle w:val="ListParagraph"/>
-        <w:numPr>
-          <w:ilvl w:val="2"/>
-          <w:numId w:val="14"/>
-        </w:numPr>
-      </w:pPr>
-      <w:r>
-        <w:t xml:space="preserve">Clarence: Queries and SQL </w:t>
-      </w:r>
-      <w:r>
-        <w:t>files.</w:t>
-      </w:r>
-    </w:p>
-    <w:p>
-      <w:pPr>
-        <w:pStyle w:val="ListParagraph"/>
-        <w:numPr>
-          <w:ilvl w:val="2"/>
-          <w:numId w:val="14"/>
-        </w:numPr>
-      </w:pPr>
-      <w:r>
-        <w:t xml:space="preserve">Manik: </w:t>
-      </w:r>
-      <w:r>
-        <w:t>Figuring out how to send requests from controller to front-end,</w:t>
-      </w:r>
-      <w:r>
-        <w:t xml:space="preserve"> creating MVC directory</w:t>
-      </w:r>
-      <w:r>
-        <w:t>.</w:t>
-      </w:r>
-    </w:p>
-    <w:p>
-      <w:pPr>
-        <w:pStyle w:val="ListParagraph"/>
-        <w:numPr>
-          <w:ilvl w:val="2"/>
-          <w:numId w:val="14"/>
-        </w:numPr>
-      </w:pPr>
-      <w:r>
-        <w:t xml:space="preserve">Ramon: </w:t>
-      </w:r>
-      <w:r>
-        <w:t>SRS document, same tasks as Manik</w:t>
-      </w:r>
-    </w:p>
-    <w:p/>
-    <w:p>
-      <w:pPr>
-        <w:pStyle w:val="Heading1"/>
-      </w:pPr>
-      <w:r>
-        <w:t>Week 8</w:t>
-      </w:r>
-    </w:p>
-    <w:p>
-      <w:pPr>
-        <w:pStyle w:val="Heading2"/>
-      </w:pPr>
-      <w:r>
-        <w:t>Meeting #1</w:t>
-      </w:r>
-    </w:p>
-    <w:p>
-      <w:r>
-        <w:t>Date: (8:45 pm – 9:00 pm, September 12, 2023) [Online]</w:t>
-      </w:r>
-    </w:p>
-    <w:p>
-      <w:r>
-        <w:t>Location: Teams</w:t>
-      </w:r>
-    </w:p>
-    <w:p>
-      <w:r>
-        <w:t>Participants:</w:t>
-      </w:r>
-      <w:r>
-        <w:t xml:space="preserve"> </w:t>
-      </w:r>
-      <w:r>
-        <w:t>Ramon Aguila, Clarence O'Toole, Jaspal Singh-Walia</w:t>
-      </w:r>
-    </w:p>
-    <w:p>
-      <w:r>
-        <w:t xml:space="preserve">Agenda / Notes: </w:t>
-      </w:r>
-    </w:p>
-    <w:p>
-      <w:pPr>
-        <w:pStyle w:val="ListParagraph"/>
-        <w:numPr>
-          <w:ilvl w:val="0"/>
-          <w:numId w:val="14"/>
-        </w:numPr>
-      </w:pPr>
-      <w:r>
-        <w:t>Prepared for stand-up meeting.</w:t>
+        <w:t xml:space="preserve">For the front-end, Jas </w:t>
+      </w:r>
+      <w:r>
+        <w:t xml:space="preserve">added search bar and sort by filter </w:t>
+      </w:r>
+      <w:r>
+        <w:t>and their testing frameworks.</w:t>
       </w:r>
     </w:p>
     <w:p>
@@ -1002,7 +1050,7 @@
         </w:numPr>
       </w:pPr>
       <w:r>
-        <w:t>Compiled everything we’ve done so far.</w:t>
+        <w:t>Rohan created the product details page on the front-end.</w:t>
       </w:r>
     </w:p>
     <w:p>
@@ -1014,67 +1062,7 @@
         </w:numPr>
       </w:pPr>
       <w:r>
-        <w:t xml:space="preserve">Prepared for discussion with product owner; two members got sick with </w:t>
-      </w:r>
-      <w:r>
-        <w:t>COVID,</w:t>
-      </w:r>
-      <w:r>
-        <w:t xml:space="preserve"> and a member dropped out of the course.</w:t>
-      </w:r>
-    </w:p>
-    <w:p>
-      <w:pPr>
-        <w:pStyle w:val="ListParagraph"/>
-        <w:numPr>
-          <w:ilvl w:val="0"/>
-          <w:numId w:val="14"/>
-        </w:numPr>
-      </w:pPr>
-      <w:r>
-        <w:t>Things accomplished:</w:t>
-      </w:r>
-    </w:p>
-    <w:p>
-      <w:pPr>
-        <w:pStyle w:val="ListParagraph"/>
-        <w:numPr>
-          <w:ilvl w:val="1"/>
-          <w:numId w:val="14"/>
-        </w:numPr>
-      </w:pPr>
-      <w:r>
         <w:lastRenderedPageBreak/>
-        <w:t xml:space="preserve">For the front-end, Jas </w:t>
-      </w:r>
-      <w:r>
-        <w:t xml:space="preserve">added search bar and sort by filter </w:t>
-      </w:r>
-      <w:r>
-        <w:t>and their testing frameworks.</w:t>
-      </w:r>
-    </w:p>
-    <w:p>
-      <w:pPr>
-        <w:pStyle w:val="ListParagraph"/>
-        <w:numPr>
-          <w:ilvl w:val="1"/>
-          <w:numId w:val="14"/>
-        </w:numPr>
-      </w:pPr>
-      <w:r>
-        <w:t>Rohan created the product details page on the front-end.</w:t>
-      </w:r>
-    </w:p>
-    <w:p>
-      <w:pPr>
-        <w:pStyle w:val="ListParagraph"/>
-        <w:numPr>
-          <w:ilvl w:val="1"/>
-          <w:numId w:val="14"/>
-        </w:numPr>
-      </w:pPr>
-      <w:r>
         <w:t xml:space="preserve">Ramon </w:t>
       </w:r>
       <w:r>
@@ -1342,35 +1330,163 @@
     </w:p>
     <w:p>
       <w:r>
+        <w:t>Date: (9:10 pm – 9:30 pm, September 1</w:t>
+      </w:r>
+      <w:r>
+        <w:t>4</w:t>
+      </w:r>
+      <w:r>
+        <w:t>, 2023) [</w:t>
+      </w:r>
+      <w:r>
+        <w:t>Online</w:t>
+      </w:r>
+      <w:r>
+        <w:t>]</w:t>
+      </w:r>
+    </w:p>
+    <w:p>
+      <w:r>
+        <w:t xml:space="preserve">Location: </w:t>
+      </w:r>
+      <w:r>
+        <w:t>Teams</w:t>
+      </w:r>
+    </w:p>
+    <w:p>
+      <w:r>
+        <w:t>Participants: Ramon Aguila, Jaspal Singh-Walia, Sri Kalyan Rohan</w:t>
+      </w:r>
+    </w:p>
+    <w:p>
+      <w:r>
+        <w:t xml:space="preserve">Agenda / Notes: </w:t>
+      </w:r>
+    </w:p>
+    <w:p>
+      <w:pPr>
+        <w:pStyle w:val="ListParagraph"/>
+        <w:numPr>
+          <w:ilvl w:val="0"/>
+          <w:numId w:val="14"/>
+        </w:numPr>
+      </w:pPr>
+      <w:r>
+        <w:t xml:space="preserve">Rohan completed the cart </w:t>
+      </w:r>
+      <w:r>
+        <w:t xml:space="preserve">and checkout </w:t>
+      </w:r>
+      <w:r>
+        <w:t>page</w:t>
+      </w:r>
+      <w:r>
+        <w:t>s</w:t>
+      </w:r>
+      <w:r>
+        <w:t xml:space="preserve"> for the front-end</w:t>
+      </w:r>
+    </w:p>
+    <w:p>
+      <w:pPr>
+        <w:pStyle w:val="ListParagraph"/>
+        <w:numPr>
+          <w:ilvl w:val="0"/>
+          <w:numId w:val="14"/>
+        </w:numPr>
+      </w:pPr>
+      <w:r>
+        <w:t>Manik and Ramon completed the search by keyword and products page for the back end.</w:t>
+      </w:r>
+    </w:p>
+    <w:p>
+      <w:pPr>
+        <w:pStyle w:val="ListParagraph"/>
+        <w:numPr>
+          <w:ilvl w:val="0"/>
+          <w:numId w:val="14"/>
+        </w:numPr>
+      </w:pPr>
+      <w:r>
+        <w:t xml:space="preserve">Clarence is working on </w:t>
+      </w:r>
+      <w:r>
+        <w:t>updating the SQL files, making it more detailed and complete.</w:t>
+      </w:r>
+    </w:p>
+    <w:p>
+      <w:pPr>
+        <w:pStyle w:val="ListParagraph"/>
+        <w:numPr>
+          <w:ilvl w:val="0"/>
+          <w:numId w:val="14"/>
+        </w:numPr>
+      </w:pPr>
+      <w:r>
+        <w:t>Jas is working on making the front-end interact with the controller to retrieve information from the database.</w:t>
+      </w:r>
+    </w:p>
+    <w:p>
+      <w:pPr>
+        <w:pStyle w:val="ListParagraph"/>
+        <w:numPr>
+          <w:ilvl w:val="0"/>
+          <w:numId w:val="14"/>
+        </w:numPr>
+      </w:pPr>
+      <w:r>
+        <w:t>Going forward</w:t>
+      </w:r>
+      <w:r>
+        <w:t>, we’ll continue developing and updating our documents.</w:t>
+      </w:r>
+    </w:p>
+    <w:p/>
+    <w:p>
+      <w:pPr>
+        <w:pStyle w:val="Heading2"/>
+      </w:pPr>
+      <w:r>
+        <w:t>Meeting #</w:t>
+      </w:r>
+      <w:r>
+        <w:t>4</w:t>
+      </w:r>
+    </w:p>
+    <w:p>
+      <w:r>
         <w:t>Date: (</w:t>
       </w:r>
       <w:r>
-        <w:t>9:10</w:t>
-      </w:r>
-      <w:r>
-        <w:t xml:space="preserve"> pm – </w:t>
-      </w:r>
-      <w:r>
-        <w:t>9</w:t>
-      </w:r>
-      <w:r>
-        <w:t>:30 pm, September 1</w:t>
-      </w:r>
-      <w:r>
-        <w:t>4</w:t>
-      </w:r>
-      <w:r>
-        <w:t>, 2023) [Stand-up meeting]</w:t>
-      </w:r>
-    </w:p>
-    <w:p>
-      <w:r>
-        <w:t>Location: Class</w:t>
-      </w:r>
-    </w:p>
-    <w:p>
-      <w:r>
-        <w:t>Participants: Ramon Aguila, Jaspal Singh-Walia, Sri Kalyan Rohan</w:t>
+        <w:t>8:30</w:t>
+      </w:r>
+      <w:r>
+        <w:t xml:space="preserve"> pm – 9:</w:t>
+      </w:r>
+      <w:r>
+        <w:t>00</w:t>
+      </w:r>
+      <w:r>
+        <w:t xml:space="preserve"> pm, September 14, 2023) [</w:t>
+      </w:r>
+      <w:r>
+        <w:t>Online</w:t>
+      </w:r>
+      <w:r>
+        <w:t>]</w:t>
+      </w:r>
+    </w:p>
+    <w:p>
+      <w:r>
+        <w:t xml:space="preserve">Location: </w:t>
+      </w:r>
+      <w:r>
+        <w:t>Teams</w:t>
+      </w:r>
+    </w:p>
+    <w:p>
+      <w:r>
+        <w:t>Participants: Ramon Aguila, Clarence O'Toole, Jaspal Singh-Walia, Sri Kalyan Rohan</w:t>
       </w:r>
     </w:p>
     <w:p>
@@ -1387,19 +1503,7 @@
         </w:numPr>
       </w:pPr>
       <w:r>
-        <w:t xml:space="preserve">Rohan completed the cart </w:t>
-      </w:r>
-      <w:r>
-        <w:t xml:space="preserve">and checkout </w:t>
-      </w:r>
-      <w:r>
-        <w:t>page</w:t>
-      </w:r>
-      <w:r>
-        <w:t>s</w:t>
-      </w:r>
-      <w:r>
-        <w:t xml:space="preserve"> for the front-end</w:t>
+        <w:t>Conducted Sprint retrospective meeting.</w:t>
       </w:r>
     </w:p>
     <w:p>
@@ -1411,7 +1515,13 @@
         </w:numPr>
       </w:pPr>
       <w:r>
-        <w:t>Manik and Ramon completed the search by keyword and products page for the back end.</w:t>
+        <w:t xml:space="preserve">Discussed planning notes for the next </w:t>
+      </w:r>
+      <w:r>
+        <w:t>sprint</w:t>
+      </w:r>
+      <w:r>
+        <w:t>.</w:t>
       </w:r>
     </w:p>
     <w:p>
@@ -1423,10 +1533,10 @@
         </w:numPr>
       </w:pPr>
       <w:r>
-        <w:t xml:space="preserve">Clarence is working on </w:t>
-      </w:r>
-      <w:r>
-        <w:t>updating the SQL files, making it more detailed and complete.</w:t>
+        <w:t>Refer to documents in Milestone 2 folder for more details</w:t>
+      </w:r>
+      <w:r>
+        <w:t xml:space="preserve"> regarding the above.</w:t>
       </w:r>
     </w:p>
     <w:p>
@@ -1438,24 +1548,10 @@
         </w:numPr>
       </w:pPr>
       <w:r>
-        <w:t>Jas is working on making the front-end interact with the controller to retrieve information from the database.</w:t>
-      </w:r>
-    </w:p>
-    <w:p>
-      <w:pPr>
-        <w:pStyle w:val="ListParagraph"/>
-        <w:numPr>
-          <w:ilvl w:val="0"/>
-          <w:numId w:val="14"/>
-        </w:numPr>
-      </w:pPr>
-      <w:r>
-        <w:t>Going forward</w:t>
-      </w:r>
-      <w:r>
-        <w:t>, we’ll continue developing and updating our documents.</w:t>
-      </w:r>
-    </w:p>
+        <w:t>Our goal from here is to finalize this Milestone and submit.</w:t>
+      </w:r>
+    </w:p>
+    <w:p/>
     <w:p/>
     <w:p/>
     <w:p/>

</xml_diff>